<commit_message>
Change Refrences in Phase 1 Documentation
</commit_message>
<xml_diff>
--- a/Phase 1/Phase1.docx
+++ b/Phase 1/Phase1.docx
@@ -1814,24 +1814,6 @@
           <w:szCs w:val="24"/>
         </w:rPr>
       </w:pPr>
-      <w:hyperlink w:anchor="References1" w:history="1">
-        <w:r>
-          <w:rPr>
-            <w:rStyle w:val="Hyperlink"/>
-            <w:sz w:val="24"/>
-            <w:szCs w:val="24"/>
-          </w:rPr>
-          <w:t>7. References</w:t>
-        </w:r>
-      </w:hyperlink>
-    </w:p>
-    <w:p>
-      <w:pPr>
-        <w:rPr>
-          <w:sz w:val="24"/>
-          <w:szCs w:val="24"/>
-        </w:rPr>
-      </w:pPr>
     </w:p>
     <w:p>
       <w:pPr>
@@ -2031,7 +2013,6 @@
           <w:sz w:val="24"/>
           <w:szCs w:val="24"/>
         </w:rPr>
-        <w:lastRenderedPageBreak/>
         <w:t>Introduction</w:t>
       </w:r>
     </w:p>
@@ -2053,6 +2034,7 @@
           <w:sz w:val="24"/>
           <w:szCs w:val="24"/>
         </w:rPr>
+        <w:lastRenderedPageBreak/>
         <w:t>1.1 Background and Motivation</w:t>
       </w:r>
     </w:p>
@@ -2431,32 +2413,32 @@
           <w:sz w:val="24"/>
           <w:szCs w:val="24"/>
         </w:rPr>
+        <w:t xml:space="preserve">1.3 </w:t>
+      </w:r>
+      <w:r>
+        <w:rPr>
+          <w:b/>
+          <w:bCs/>
+          <w:sz w:val="24"/>
+          <w:szCs w:val="24"/>
+        </w:rPr>
+        <w:t>Significance of the Study</w:t>
+      </w:r>
+    </w:p>
+    <w:bookmarkEnd w:id="3"/>
+    <w:p>
+      <w:pPr>
+        <w:rPr>
+          <w:sz w:val="24"/>
+          <w:szCs w:val="24"/>
+        </w:rPr>
+      </w:pPr>
+      <w:r>
+        <w:rPr>
+          <w:sz w:val="24"/>
+          <w:szCs w:val="24"/>
+        </w:rPr>
         <w:lastRenderedPageBreak/>
-        <w:t xml:space="preserve">1.3 </w:t>
-      </w:r>
-      <w:r>
-        <w:rPr>
-          <w:b/>
-          <w:bCs/>
-          <w:sz w:val="24"/>
-          <w:szCs w:val="24"/>
-        </w:rPr>
-        <w:t>Significance of the Study</w:t>
-      </w:r>
-    </w:p>
-    <w:bookmarkEnd w:id="3"/>
-    <w:p>
-      <w:pPr>
-        <w:rPr>
-          <w:sz w:val="24"/>
-          <w:szCs w:val="24"/>
-        </w:rPr>
-      </w:pPr>
-      <w:r>
-        <w:rPr>
-          <w:sz w:val="24"/>
-          <w:szCs w:val="24"/>
-        </w:rPr>
         <w:t>Understanding how to simulate and manage networks virtually is essential in today's technology-driven world. With virtualization, we can overcome resource limitations and experiment with complex network scenarios. Furthermore, automation is becoming increasingly important as networks grow in size and complexity. This project not only enhances our comprehension of network functionalities but also equips us with the skills to manage modern networks efficiently.</w:t>
       </w:r>
     </w:p>
@@ -2653,7 +2635,6 @@
           <w:sz w:val="24"/>
           <w:szCs w:val="24"/>
         </w:rPr>
-        <w:lastRenderedPageBreak/>
         <w:t>Phase 1</w:t>
       </w:r>
     </w:p>
@@ -2675,6 +2656,7 @@
           <w:sz w:val="24"/>
           <w:szCs w:val="24"/>
         </w:rPr>
+        <w:lastRenderedPageBreak/>
         <w:t>2. Network Design and Planning</w:t>
       </w:r>
     </w:p>
@@ -2965,7 +2947,6 @@
           <w:sz w:val="24"/>
           <w:szCs w:val="24"/>
         </w:rPr>
-        <w:lastRenderedPageBreak/>
         <w:t>2</w:t>
       </w:r>
       <w:r>
@@ -2996,6 +2977,7 @@
           <w:sz w:val="24"/>
           <w:szCs w:val="24"/>
         </w:rPr>
+        <w:lastRenderedPageBreak/>
         <w:t>2</w:t>
       </w:r>
       <w:r>
@@ -3446,32 +3428,32 @@
           <w:sz w:val="24"/>
           <w:szCs w:val="24"/>
         </w:rPr>
+        <w:t>2</w:t>
+      </w:r>
+      <w:r>
+        <w:rPr>
+          <w:b/>
+          <w:bCs/>
+          <w:sz w:val="24"/>
+          <w:szCs w:val="24"/>
+        </w:rPr>
+        <w:t>.3 Virtual Switches and LAN Segments in VMware</w:t>
+      </w:r>
+    </w:p>
+    <w:bookmarkEnd w:id="12"/>
+    <w:p>
+      <w:pPr>
+        <w:rPr>
+          <w:sz w:val="24"/>
+          <w:szCs w:val="24"/>
+        </w:rPr>
+      </w:pPr>
+      <w:r>
+        <w:rPr>
+          <w:sz w:val="24"/>
+          <w:szCs w:val="24"/>
+        </w:rPr>
         <w:lastRenderedPageBreak/>
-        <w:t>2</w:t>
-      </w:r>
-      <w:r>
-        <w:rPr>
-          <w:b/>
-          <w:bCs/>
-          <w:sz w:val="24"/>
-          <w:szCs w:val="24"/>
-        </w:rPr>
-        <w:t>.3 Virtual Switches and LAN Segments in VMware</w:t>
-      </w:r>
-    </w:p>
-    <w:bookmarkEnd w:id="12"/>
-    <w:p>
-      <w:pPr>
-        <w:rPr>
-          <w:sz w:val="24"/>
-          <w:szCs w:val="24"/>
-        </w:rPr>
-      </w:pPr>
-      <w:r>
-        <w:rPr>
-          <w:sz w:val="24"/>
-          <w:szCs w:val="24"/>
-        </w:rPr>
         <w:t>To create different LANs, we're using virtual switches or LAN segmentation in VMware. With this built-in option in VMware, we're able to have different LANs within our virtual environment.</w:t>
       </w:r>
     </w:p>
@@ -3773,7 +3755,6 @@
           <w:sz w:val="24"/>
           <w:szCs w:val="24"/>
         </w:rPr>
-        <w:lastRenderedPageBreak/>
         <w:t>3. Implementation Methodology</w:t>
       </w:r>
     </w:p>
@@ -3791,6 +3772,7 @@
           <w:sz w:val="24"/>
           <w:szCs w:val="24"/>
         </w:rPr>
+        <w:lastRenderedPageBreak/>
         <w:t>The implementation of the virtual network infrastructure involved a series of configurations and setups to simulate a realistic networking environment within a virtualized context. The methodology encompassed setting up virtual LAN segments, configuring a router, establishing DNS services, and ensuring proper communication among all network devices.</w:t>
       </w:r>
     </w:p>
@@ -4300,22 +4282,22 @@
           <w:sz w:val="24"/>
           <w:szCs w:val="24"/>
         </w:rPr>
+        <w:t>3.2 Configuring the Ubuntu Router</w:t>
+      </w:r>
+    </w:p>
+    <w:p>
+      <w:pPr>
+        <w:rPr>
+          <w:sz w:val="24"/>
+          <w:szCs w:val="24"/>
+        </w:rPr>
+      </w:pPr>
+      <w:r>
+        <w:rPr>
+          <w:sz w:val="24"/>
+          <w:szCs w:val="24"/>
+        </w:rPr>
         <w:lastRenderedPageBreak/>
-        <w:t>3.2 Configuring the Ubuntu Router</w:t>
-      </w:r>
-    </w:p>
-    <w:p>
-      <w:pPr>
-        <w:rPr>
-          <w:sz w:val="24"/>
-          <w:szCs w:val="24"/>
-        </w:rPr>
-      </w:pPr>
-      <w:r>
-        <w:rPr>
-          <w:sz w:val="24"/>
-          <w:szCs w:val="24"/>
-        </w:rPr>
         <w:t>An Ubuntu server was configured to function as a router, interconnecting the virtual LAN segments and providing essential network services such as DHCP and NAT.</w:t>
       </w:r>
     </w:p>
@@ -4685,33 +4667,33 @@
           <w:sz w:val="24"/>
           <w:szCs w:val="24"/>
         </w:rPr>
+        <w:t>3.2.2 Assigning Static IPs to Router Interfaces</w:t>
+      </w:r>
+      <w:r>
+        <w:rPr>
+          <w:b/>
+          <w:bCs/>
+          <w:sz w:val="24"/>
+          <w:szCs w:val="24"/>
+        </w:rPr>
+        <w:t>:</w:t>
+      </w:r>
+    </w:p>
+    <w:p>
+      <w:pPr>
+        <w:rPr>
+          <w:b/>
+          <w:bCs/>
+          <w:sz w:val="24"/>
+          <w:szCs w:val="24"/>
+        </w:rPr>
+      </w:pPr>
+      <w:r>
+        <w:rPr>
+          <w:sz w:val="24"/>
+          <w:szCs w:val="24"/>
+        </w:rPr>
         <w:lastRenderedPageBreak/>
-        <w:t>3.2.2 Assigning Static IPs to Router Interfaces</w:t>
-      </w:r>
-      <w:r>
-        <w:rPr>
-          <w:b/>
-          <w:bCs/>
-          <w:sz w:val="24"/>
-          <w:szCs w:val="24"/>
-        </w:rPr>
-        <w:t>:</w:t>
-      </w:r>
-    </w:p>
-    <w:p>
-      <w:pPr>
-        <w:rPr>
-          <w:b/>
-          <w:bCs/>
-          <w:sz w:val="24"/>
-          <w:szCs w:val="24"/>
-        </w:rPr>
-      </w:pPr>
-      <w:r>
-        <w:rPr>
-          <w:sz w:val="24"/>
-          <w:szCs w:val="24"/>
-        </w:rPr>
         <w:t>Static IP addresses were assigned to each network interface of the Ubuntu router. This ensured consistent addressing and reliable routing between the connected LAN segments. Each interface corresponded to a different subnet, aligning with the respective LAN segment's IP address scheme, thereby maintaining proper network segmentation and simplifying routing table configurations.</w:t>
       </w:r>
     </w:p>
@@ -6809,6 +6791,7 @@
         <w:rPr>
           <w:b/>
           <w:bCs/>
+          <w:noProof/>
           <w:sz w:val="24"/>
           <w:szCs w:val="24"/>
         </w:rPr>
@@ -6991,6 +6974,7 @@
         <w:rPr>
           <w:b/>
           <w:bCs/>
+          <w:noProof/>
           <w:sz w:val="24"/>
           <w:szCs w:val="24"/>
         </w:rPr>
@@ -7095,6 +7079,7 @@
         <w:rPr>
           <w:b/>
           <w:bCs/>
+          <w:noProof/>
           <w:sz w:val="24"/>
           <w:szCs w:val="24"/>
         </w:rPr>
@@ -7166,6 +7151,7 @@
         <w:rPr>
           <w:b/>
           <w:bCs/>
+          <w:noProof/>
           <w:sz w:val="24"/>
           <w:szCs w:val="24"/>
         </w:rPr>
@@ -7251,6 +7237,7 @@
         <w:rPr>
           <w:b/>
           <w:bCs/>
+          <w:noProof/>
           <w:sz w:val="24"/>
           <w:szCs w:val="24"/>
         </w:rPr>
@@ -7324,6 +7311,7 @@
         <w:rPr>
           <w:b/>
           <w:bCs/>
+          <w:noProof/>
           <w:sz w:val="24"/>
           <w:szCs w:val="24"/>
         </w:rPr>
@@ -7396,6 +7384,7 @@
         <w:rPr>
           <w:b/>
           <w:bCs/>
+          <w:noProof/>
           <w:sz w:val="24"/>
           <w:szCs w:val="24"/>
         </w:rPr>
@@ -7497,6 +7486,7 @@
         <w:rPr>
           <w:b/>
           <w:bCs/>
+          <w:noProof/>
           <w:sz w:val="24"/>
           <w:szCs w:val="24"/>
         </w:rPr>
@@ -7560,6 +7550,7 @@
         <w:rPr>
           <w:b/>
           <w:bCs/>
+          <w:noProof/>
           <w:sz w:val="24"/>
           <w:szCs w:val="24"/>
         </w:rPr>
@@ -8017,14 +8008,7 @@
           <w:sz w:val="24"/>
           <w:szCs w:val="24"/>
         </w:rPr>
-        <w:t>The Windows 10 client was set to use DHCP by adjusting its network adapter settings. This configuration allowed the client to receive an IP address, subnet mask, default gateway, and DNS server information automatically from the DHCP server</w:t>
-      </w:r>
-      <w:r>
-        <w:rPr>
-          <w:sz w:val="24"/>
-          <w:szCs w:val="24"/>
-        </w:rPr>
-        <w:t>.</w:t>
+        <w:t>The Windows 10 client was set to use DHCP by adjusting its network adapter settings. This configuration allowed the client to receive an IP address, subnet mask, default gateway, and DNS server information automatically from the DHCP server.</w:t>
       </w:r>
     </w:p>
     <w:p>
@@ -9974,6 +9958,7 @@
         <w:rPr>
           <w:b/>
           <w:bCs/>
+          <w:noProof/>
           <w:sz w:val="24"/>
           <w:szCs w:val="24"/>
         </w:rPr>
@@ -10167,6 +10152,7 @@
         <w:rPr>
           <w:b/>
           <w:bCs/>
+          <w:noProof/>
           <w:sz w:val="24"/>
           <w:szCs w:val="24"/>
         </w:rPr>
@@ -12824,389 +12810,6 @@
           <w:szCs w:val="24"/>
         </w:rPr>
       </w:pPr>
-    </w:p>
-    <w:p>
-      <w:pPr>
-        <w:rPr>
-          <w:sz w:val="24"/>
-          <w:szCs w:val="24"/>
-        </w:rPr>
-      </w:pPr>
-    </w:p>
-    <w:p>
-      <w:pPr>
-        <w:rPr>
-          <w:b/>
-          <w:bCs/>
-          <w:sz w:val="24"/>
-          <w:szCs w:val="24"/>
-        </w:rPr>
-      </w:pPr>
-      <w:bookmarkStart w:id="44" w:name="References1"/>
-      <w:r>
-        <w:rPr>
-          <w:b/>
-          <w:bCs/>
-          <w:sz w:val="24"/>
-          <w:szCs w:val="24"/>
-        </w:rPr>
-        <w:lastRenderedPageBreak/>
-        <w:t>7</w:t>
-      </w:r>
-      <w:r>
-        <w:rPr>
-          <w:b/>
-          <w:bCs/>
-          <w:sz w:val="24"/>
-          <w:szCs w:val="24"/>
-        </w:rPr>
-        <w:t>. References</w:t>
-      </w:r>
-    </w:p>
-    <w:bookmarkEnd w:id="44"/>
-    <w:p>
-      <w:pPr>
-        <w:numPr>
-          <w:ilvl w:val="0"/>
-          <w:numId w:val="28"/>
-        </w:numPr>
-        <w:rPr>
-          <w:sz w:val="24"/>
-          <w:szCs w:val="24"/>
-        </w:rPr>
-      </w:pPr>
-      <w:r>
-        <w:rPr>
-          <w:b/>
-          <w:bCs/>
-          <w:sz w:val="24"/>
-          <w:szCs w:val="24"/>
-        </w:rPr>
-        <w:t xml:space="preserve">Stallings, W. (2016). </w:t>
-      </w:r>
-      <w:r>
-        <w:rPr>
-          <w:b/>
-          <w:bCs/>
-          <w:i/>
-          <w:iCs/>
-          <w:sz w:val="24"/>
-          <w:szCs w:val="24"/>
-        </w:rPr>
-        <w:t xml:space="preserve">Foundations of Modern Networking: SDN, NFV, </w:t>
-      </w:r>
-      <w:proofErr w:type="spellStart"/>
-      <w:r>
-        <w:rPr>
-          <w:b/>
-          <w:bCs/>
-          <w:i/>
-          <w:iCs/>
-          <w:sz w:val="24"/>
-          <w:szCs w:val="24"/>
-        </w:rPr>
-        <w:t>QoE</w:t>
-      </w:r>
-      <w:proofErr w:type="spellEnd"/>
-      <w:r>
-        <w:rPr>
-          <w:b/>
-          <w:bCs/>
-          <w:i/>
-          <w:iCs/>
-          <w:sz w:val="24"/>
-          <w:szCs w:val="24"/>
-        </w:rPr>
-        <w:t>, IoT, and Cloud</w:t>
-      </w:r>
-      <w:r>
-        <w:rPr>
-          <w:b/>
-          <w:bCs/>
-          <w:sz w:val="24"/>
-          <w:szCs w:val="24"/>
-        </w:rPr>
-        <w:t>. Addison-Wesley Professional.</w:t>
-      </w:r>
-    </w:p>
-    <w:p>
-      <w:pPr>
-        <w:numPr>
-          <w:ilvl w:val="1"/>
-          <w:numId w:val="28"/>
-        </w:numPr>
-        <w:rPr>
-          <w:sz w:val="24"/>
-          <w:szCs w:val="24"/>
-        </w:rPr>
-      </w:pPr>
-      <w:r>
-        <w:rPr>
-          <w:sz w:val="24"/>
-          <w:szCs w:val="24"/>
-        </w:rPr>
-        <w:t>Provides foundational knowledge on modern networking concepts relevant to virtualization and automation.</w:t>
-      </w:r>
-    </w:p>
-    <w:p>
-      <w:pPr>
-        <w:numPr>
-          <w:ilvl w:val="0"/>
-          <w:numId w:val="28"/>
-        </w:numPr>
-        <w:rPr>
-          <w:sz w:val="24"/>
-          <w:szCs w:val="24"/>
-        </w:rPr>
-      </w:pPr>
-      <w:r>
-        <w:rPr>
-          <w:b/>
-          <w:bCs/>
-          <w:sz w:val="24"/>
-          <w:szCs w:val="24"/>
-        </w:rPr>
-        <w:t xml:space="preserve">Bolla, R., Bruschi, R., Davoli, F., &amp; </w:t>
-      </w:r>
-      <w:proofErr w:type="spellStart"/>
-      <w:r>
-        <w:rPr>
-          <w:b/>
-          <w:bCs/>
-          <w:sz w:val="24"/>
-          <w:szCs w:val="24"/>
-        </w:rPr>
-        <w:t>Cucchietti</w:t>
-      </w:r>
-      <w:proofErr w:type="spellEnd"/>
-      <w:r>
-        <w:rPr>
-          <w:b/>
-          <w:bCs/>
-          <w:sz w:val="24"/>
-          <w:szCs w:val="24"/>
-        </w:rPr>
-        <w:t xml:space="preserve">, F. (2011). Energy efficiency in the future internet: A survey of existing approaches and trends in energy-aware fixed network infrastructures. </w:t>
-      </w:r>
-      <w:r>
-        <w:rPr>
-          <w:b/>
-          <w:bCs/>
-          <w:i/>
-          <w:iCs/>
-          <w:sz w:val="24"/>
-          <w:szCs w:val="24"/>
-        </w:rPr>
-        <w:t>IEEE Communications Surveys &amp; Tutorials</w:t>
-      </w:r>
-      <w:r>
-        <w:rPr>
-          <w:b/>
-          <w:bCs/>
-          <w:sz w:val="24"/>
-          <w:szCs w:val="24"/>
-        </w:rPr>
-        <w:t>, 13(2), 223-244.</w:t>
-      </w:r>
-    </w:p>
-    <w:p>
-      <w:pPr>
-        <w:numPr>
-          <w:ilvl w:val="1"/>
-          <w:numId w:val="28"/>
-        </w:numPr>
-        <w:rPr>
-          <w:sz w:val="24"/>
-          <w:szCs w:val="24"/>
-        </w:rPr>
-      </w:pPr>
-      <w:r>
-        <w:rPr>
-          <w:sz w:val="24"/>
-          <w:szCs w:val="24"/>
-        </w:rPr>
-        <w:t>Discusses efficient network infrastructure management, which is pertinent to virtual network environments.</w:t>
-      </w:r>
-    </w:p>
-    <w:p>
-      <w:pPr>
-        <w:numPr>
-          <w:ilvl w:val="0"/>
-          <w:numId w:val="28"/>
-        </w:numPr>
-        <w:rPr>
-          <w:sz w:val="24"/>
-          <w:szCs w:val="24"/>
-        </w:rPr>
-      </w:pPr>
-      <w:r>
-        <w:rPr>
-          <w:b/>
-          <w:bCs/>
-          <w:sz w:val="24"/>
-          <w:szCs w:val="24"/>
-        </w:rPr>
-        <w:t xml:space="preserve">Williams, O., &amp; Kavanagh, R. (2019). Network Function Virtualization: An Introduction and its Benefits. </w:t>
-      </w:r>
-      <w:r>
-        <w:rPr>
-          <w:b/>
-          <w:bCs/>
-          <w:i/>
-          <w:iCs/>
-          <w:sz w:val="24"/>
-          <w:szCs w:val="24"/>
-        </w:rPr>
-        <w:t>International Journal of Computer Networks &amp; Communications</w:t>
-      </w:r>
-      <w:r>
-        <w:rPr>
-          <w:b/>
-          <w:bCs/>
-          <w:sz w:val="24"/>
-          <w:szCs w:val="24"/>
-        </w:rPr>
-        <w:t>, 11(2), 45-58.</w:t>
-      </w:r>
-    </w:p>
-    <w:p>
-      <w:pPr>
-        <w:numPr>
-          <w:ilvl w:val="1"/>
-          <w:numId w:val="28"/>
-        </w:numPr>
-        <w:rPr>
-          <w:sz w:val="24"/>
-          <w:szCs w:val="24"/>
-        </w:rPr>
-      </w:pPr>
-      <w:r>
-        <w:rPr>
-          <w:sz w:val="24"/>
-          <w:szCs w:val="24"/>
-        </w:rPr>
-        <w:t>Explores virtualization benefits, aligning with the project's virtualization focus.</w:t>
-      </w:r>
-    </w:p>
-    <w:p>
-      <w:pPr>
-        <w:numPr>
-          <w:ilvl w:val="0"/>
-          <w:numId w:val="28"/>
-        </w:numPr>
-        <w:rPr>
-          <w:sz w:val="24"/>
-          <w:szCs w:val="24"/>
-        </w:rPr>
-      </w:pPr>
-      <w:r>
-        <w:rPr>
-          <w:b/>
-          <w:bCs/>
-          <w:sz w:val="24"/>
-          <w:szCs w:val="24"/>
-        </w:rPr>
-        <w:t xml:space="preserve">Poulos, G. S., &amp; Katsaros, D. (2018). Orchestrating the deployment of virtual network functions with Docker. </w:t>
-      </w:r>
-      <w:r>
-        <w:rPr>
-          <w:b/>
-          <w:bCs/>
-          <w:i/>
-          <w:iCs/>
-          <w:sz w:val="24"/>
-          <w:szCs w:val="24"/>
-        </w:rPr>
-        <w:t>IEEE Transactions on Network and Service Management</w:t>
-      </w:r>
-      <w:r>
-        <w:rPr>
-          <w:b/>
-          <w:bCs/>
-          <w:sz w:val="24"/>
-          <w:szCs w:val="24"/>
-        </w:rPr>
-        <w:t>, 15(4), 1441-1455.</w:t>
-      </w:r>
-    </w:p>
-    <w:p>
-      <w:pPr>
-        <w:numPr>
-          <w:ilvl w:val="1"/>
-          <w:numId w:val="28"/>
-        </w:numPr>
-        <w:rPr>
-          <w:sz w:val="24"/>
-          <w:szCs w:val="24"/>
-        </w:rPr>
-      </w:pPr>
-      <w:r>
-        <w:rPr>
-          <w:sz w:val="24"/>
-          <w:szCs w:val="24"/>
-        </w:rPr>
-        <w:t>Provides insights into containerization and automation, relevant for future work recommendations.</w:t>
-      </w:r>
-    </w:p>
-    <w:p>
-      <w:pPr>
-        <w:numPr>
-          <w:ilvl w:val="0"/>
-          <w:numId w:val="28"/>
-        </w:numPr>
-        <w:rPr>
-          <w:sz w:val="24"/>
-          <w:szCs w:val="24"/>
-        </w:rPr>
-      </w:pPr>
-      <w:r>
-        <w:rPr>
-          <w:b/>
-          <w:bCs/>
-          <w:sz w:val="24"/>
-          <w:szCs w:val="24"/>
-        </w:rPr>
-        <w:t xml:space="preserve">Cisco Systems. (2017). </w:t>
-      </w:r>
-      <w:r>
-        <w:rPr>
-          <w:b/>
-          <w:bCs/>
-          <w:i/>
-          <w:iCs/>
-          <w:sz w:val="24"/>
-          <w:szCs w:val="24"/>
-        </w:rPr>
-        <w:t>Cisco Guide to Harden Cisco IOS Devices</w:t>
-      </w:r>
-      <w:r>
-        <w:rPr>
-          <w:b/>
-          <w:bCs/>
-          <w:sz w:val="24"/>
-          <w:szCs w:val="24"/>
-        </w:rPr>
-        <w:t>. Cisco Systems.</w:t>
-      </w:r>
-    </w:p>
-    <w:p>
-      <w:pPr>
-        <w:numPr>
-          <w:ilvl w:val="1"/>
-          <w:numId w:val="28"/>
-        </w:numPr>
-        <w:rPr>
-          <w:sz w:val="24"/>
-          <w:szCs w:val="24"/>
-        </w:rPr>
-      </w:pPr>
-      <w:r>
-        <w:rPr>
-          <w:sz w:val="24"/>
-          <w:szCs w:val="24"/>
-        </w:rPr>
-        <w:t>Offers best practices for securing network devices, relevant to security implications.</w:t>
-      </w:r>
     </w:p>
     <w:p>
       <w:pPr>
@@ -18637,6 +18240,7 @@
   <w:style w:type="character" w:default="1" w:styleId="DefaultParagraphFont">
     <w:name w:val="Default Paragraph Font"/>
     <w:uiPriority w:val="1"/>
+    <w:semiHidden/>
     <w:unhideWhenUsed/>
   </w:style>
   <w:style w:type="table" w:default="1" w:styleId="TableNormal">

</xml_diff>